<commit_message>
update word doc with info
</commit_message>
<xml_diff>
--- a/Vragen OB1.docx
+++ b/Vragen OB1.docx
@@ -25,137 +25,6 @@
     <w:p>
       <w:pPr>
         <w:rPr>
-          <w:lang w:val="nl-NL"/>
-        </w:rPr>
-      </w:pPr>
-      <w:r>
-        <w:rPr>
-          <w:lang w:val="de-CH"/>
-        </w:rPr>
-        <w:t>Waarom m</w:t>
-      </w:r>
-      <w:r>
-        <w:rPr>
-          <w:lang w:val="de-CH"/>
-        </w:rPr>
-        <w:t xml:space="preserve">oduleren van attentional width? </w:t>
-      </w:r>
-      <w:r>
-        <w:rPr>
-          <w:lang w:val="nl-NL"/>
-        </w:rPr>
-        <w:t>Samenhang met skill level?</w:t>
-      </w:r>
-    </w:p>
-    <w:p>
-      <w:pPr>
-        <w:rPr>
-          <w:lang w:val="nl-NL"/>
-        </w:rPr>
-      </w:pPr>
-      <w:r>
-        <w:rPr>
-          <w:lang w:val="nl-NL"/>
-        </w:rPr>
-        <w:t>Hoe grotere atten</w:t>
-      </w:r>
-      <w:r>
-        <w:rPr>
-          <w:lang w:val="nl-NL"/>
-        </w:rPr>
-        <w:t>t.</w:t>
-      </w:r>
-      <w:r>
-        <w:rPr>
-          <w:lang w:val="nl-NL"/>
-        </w:rPr>
-        <w:t xml:space="preserve"> </w:t>
-      </w:r>
-      <w:proofErr w:type="gramStart"/>
-      <w:r>
-        <w:rPr>
-          <w:lang w:val="nl-NL"/>
-        </w:rPr>
-        <w:t>width</w:t>
-      </w:r>
-      <w:proofErr w:type="gramEnd"/>
-      <w:r>
-        <w:rPr>
-          <w:lang w:val="nl-NL"/>
-        </w:rPr>
-        <w:t>, hoe snellere word processing?</w:t>
-      </w:r>
-    </w:p>
-    <w:p>
-      <w:pPr>
-        <w:rPr>
-          <w:lang w:val="nl-NL"/>
-        </w:rPr>
-      </w:pPr>
-    </w:p>
-    <w:p>
-      <w:pPr>
-        <w:rPr>
-          <w:lang w:val="de-CH"/>
-        </w:rPr>
-      </w:pPr>
-      <w:r>
-        <w:rPr>
-          <w:lang w:val="de-CH"/>
-        </w:rPr>
-        <w:t>Hoe past hardop lezen hier in?</w:t>
-      </w:r>
-    </w:p>
-    <w:p>
-      <w:pPr>
-        <w:rPr>
-          <w:lang w:val="de-CH"/>
-        </w:rPr>
-      </w:pPr>
-    </w:p>
-    <w:p>
-      <w:pPr>
-        <w:rPr>
-          <w:lang w:val="de-CH"/>
-        </w:rPr>
-      </w:pPr>
-      <w:r>
-        <w:rPr>
-          <w:lang w:val="de-CH"/>
-        </w:rPr>
-        <w:t>Code vragen:</w:t>
-      </w:r>
-    </w:p>
-    <w:p>
-      <w:pPr>
-        <w:rPr>
-          <w:lang w:val="de-CH"/>
-        </w:rPr>
-      </w:pPr>
-      <w:r>
-        <w:rPr>
-          <w:lang w:val="de-CH"/>
-        </w:rPr>
-        <w:t>Er gaat iets mis met de encoding. (zie text gedurend runnen, en errors die ik heb geresolveerd). Ook bij jou?</w:t>
-      </w:r>
-    </w:p>
-    <w:p>
-      <w:pPr>
-        <w:rPr>
-          <w:lang w:val="de-CH"/>
-        </w:rPr>
-      </w:pPr>
-    </w:p>
-    <w:p>
-      <w:pPr>
-        <w:rPr>
-          <w:lang w:val="de-CH"/>
-        </w:rPr>
-      </w:pPr>
-    </w:p>
-    <w:p>
-      <w:pPr>
-        <w:rPr>
           <w:lang w:val="de-CH"/>
         </w:rPr>
       </w:pPr>
@@ -165,13 +34,6 @@
         </w:rPr>
         <w:t>Aanpak:</w:t>
       </w:r>
-    </w:p>
-    <w:p>
-      <w:pPr>
-        <w:rPr>
-          <w:lang w:val="de-CH"/>
-        </w:rPr>
-      </w:pPr>
     </w:p>
     <w:p>
       <w:pPr>
@@ -653,6 +515,7 @@
           <w:rFonts w:ascii="Times New Roman" w:eastAsia="Times New Roman" w:hAnsi="Times New Roman" w:cs="Times New Roman"/>
           <w:lang w:val="nl-NL"/>
         </w:rPr>
+        <w:lastRenderedPageBreak/>
         <w:t xml:space="preserve">Vraag: read_saccade_data lijn 249: waar komen deze files </w:t>
       </w:r>
       <w:proofErr w:type="gramStart"/>
@@ -1026,7 +889,6 @@
     <w:p/>
     <w:p>
       <w:r>
-        <w:lastRenderedPageBreak/>
         <w:t>Priming task:</w:t>
       </w:r>
     </w:p>
@@ -1092,6 +954,7 @@
         <w:rPr>
           <w:lang w:val="de-CH"/>
         </w:rPr>
+        <w:lastRenderedPageBreak/>
         <w:t>Volgens mij is er geen tr</w:t>
       </w:r>
       <w:r>
@@ -1658,6 +1521,7 @@
         <w:rPr>
           <w:lang w:val="nl-NL"/>
         </w:rPr>
+        <w:lastRenderedPageBreak/>
         <w:t>Of, in elke sub script call je de juiste parameters op basis van een pickl</w:t>
       </w:r>
       <w:r>
@@ -2149,7 +2013,6 @@
         <w:rPr>
           <w:lang w:val="nl-NL"/>
         </w:rPr>
-        <w:lastRenderedPageBreak/>
         <w:t xml:space="preserve">Bvb: ipv van </w:t>
       </w:r>
     </w:p>
@@ -5679,11 +5542,13 @@
         </w:tabs>
         <w:rPr>
           <w:color w:val="70AD47" w:themeColor="accent6"/>
+          <w:lang w:val="nl-NL"/>
         </w:rPr>
       </w:pPr>
       <w:r>
         <w:rPr>
           <w:color w:val="70AD47" w:themeColor="accent6"/>
+          <w:lang w:val="nl-NL"/>
         </w:rPr>
         <w:t>Mail begint fgb.</w:t>
       </w:r>
@@ -5695,6 +5560,7 @@
         </w:tabs>
         <w:rPr>
           <w:color w:val="70AD47" w:themeColor="accent6"/>
+          <w:lang w:val="nl-NL"/>
         </w:rPr>
       </w:pPr>
     </w:p>
@@ -12452,7 +12318,6 @@
           <w:tab w:val="left" w:pos="4640"/>
         </w:tabs>
       </w:pPr>
-      <w:bookmarkStart w:id="1" w:name="_GoBack"/>
       <w:r>
         <w:rPr>
           <w:noProof/>
@@ -12499,7 +12364,6 @@
           </wp:inline>
         </w:drawing>
       </w:r>
-      <w:bookmarkEnd w:id="1"/>
       <w:r>
         <w:rPr>
           <w:noProof/>
@@ -12826,6 +12690,157 @@
       <w:r>
         <w:t xml:space="preserve">Cutoff: change to numerical cutoff ipv. 10 first words. </w:t>
       </w:r>
+    </w:p>
+    <w:p>
+      <w:r>
+        <w:br w:type="page"/>
+      </w:r>
+    </w:p>
+    <w:p>
+      <w:pPr>
+        <w:tabs>
+          <w:tab w:val="left" w:pos="4640"/>
+        </w:tabs>
+      </w:pPr>
+      <w:r>
+        <w:lastRenderedPageBreak/>
+        <w:t>Konstantin:</w:t>
+      </w:r>
+    </w:p>
+    <w:p>
+      <w:pPr>
+        <w:tabs>
+          <w:tab w:val="left" w:pos="4640"/>
+        </w:tabs>
+      </w:pPr>
+    </w:p>
+    <w:p>
+      <w:pPr>
+        <w:tabs>
+          <w:tab w:val="left" w:pos="4640"/>
+        </w:tabs>
+      </w:pPr>
+      <w:r>
+        <w:t xml:space="preserve">I added the analysis files to the GitHub. The main notebook to analyze Ob1 results is OB1_taskperformance. </w:t>
+      </w:r>
+    </w:p>
+    <w:p>
+      <w:pPr>
+        <w:tabs>
+          <w:tab w:val="left" w:pos="4640"/>
+        </w:tabs>
+      </w:pPr>
+    </w:p>
+    <w:p>
+      <w:pPr>
+        <w:tabs>
+          <w:tab w:val="left" w:pos="4640"/>
+        </w:tabs>
+      </w:pPr>
+      <w:r>
+        <w:t xml:space="preserve">Martijn mentioned that one of your first tasks will get to make normal text reading in German work again. Indeed, we have recently mostly focused on experiments, and changed many parameters, which probably has an impact on normal text reading. </w:t>
+      </w:r>
+    </w:p>
+    <w:p>
+      <w:pPr>
+        <w:tabs>
+          <w:tab w:val="left" w:pos="4640"/>
+        </w:tabs>
+      </w:pPr>
+    </w:p>
+    <w:p>
+      <w:pPr>
+        <w:tabs>
+          <w:tab w:val="left" w:pos="4640"/>
+        </w:tabs>
+      </w:pPr>
+      <w:r>
+        <w:t xml:space="preserve">At the moment, you will see in parameters.py, that experiments and PSC (text reading), use separate parameters. </w:t>
+      </w:r>
+      <w:proofErr w:type="gramStart"/>
+      <w:r>
+        <w:t>So</w:t>
+      </w:r>
+      <w:proofErr w:type="gramEnd"/>
+      <w:r>
+        <w:t xml:space="preserve"> this might actually help, because it mitigates the changes we have made to the code to make experiments work. Ideally, in the future, these parameters would be the same for text reading and experiments.</w:t>
+      </w:r>
+    </w:p>
+    <w:p>
+      <w:pPr>
+        <w:tabs>
+          <w:tab w:val="left" w:pos="4640"/>
+        </w:tabs>
+      </w:pPr>
+    </w:p>
+    <w:p>
+      <w:pPr>
+        <w:tabs>
+          <w:tab w:val="left" w:pos="4640"/>
+        </w:tabs>
+      </w:pPr>
+      <w:r>
+        <w:t xml:space="preserve">The main thing that worries me, is that </w:t>
+      </w:r>
+      <w:proofErr w:type="gramStart"/>
+      <w:r>
+        <w:t>reading</w:t>
+      </w:r>
+      <w:proofErr w:type="gramEnd"/>
+      <w:r>
+        <w:t xml:space="preserve"> and experiments used to be two different scripts. Martijn asked me to merge these, so now they both run in simulate_experiments.py. But, it is therefore uncertain if PSC still works. Nobody has really tried it in years!</w:t>
+      </w:r>
+    </w:p>
+    <w:p>
+      <w:pPr>
+        <w:tabs>
+          <w:tab w:val="left" w:pos="4640"/>
+        </w:tabs>
+      </w:pPr>
+    </w:p>
+    <w:p>
+      <w:pPr>
+        <w:tabs>
+          <w:tab w:val="left" w:pos="4640"/>
+        </w:tabs>
+      </w:pPr>
+      <w:r>
+        <w:t xml:space="preserve">Perhaps, by diving deep into the GitHub previous commits </w:t>
+      </w:r>
+      <w:proofErr w:type="gramStart"/>
+      <w:r>
+        <w:t>( maybe</w:t>
+      </w:r>
+      <w:proofErr w:type="gramEnd"/>
+      <w:r>
+        <w:t xml:space="preserve"> up until the point where I forked the code from Noor), you can see how the code used to look like. That might help.</w:t>
+      </w:r>
+    </w:p>
+    <w:p>
+      <w:pPr>
+        <w:tabs>
+          <w:tab w:val="left" w:pos="4640"/>
+        </w:tabs>
+      </w:pPr>
+    </w:p>
+    <w:p>
+      <w:pPr>
+        <w:tabs>
+          <w:tab w:val="left" w:pos="4640"/>
+        </w:tabs>
+      </w:pPr>
+      <w:r>
+        <w:t>I have also updated the Readme.md slightly, It gives a few hints on how the code works and how to install it properly.</w:t>
+      </w:r>
+    </w:p>
+    <w:p>
+      <w:pPr>
+        <w:tabs>
+          <w:tab w:val="left" w:pos="4640"/>
+        </w:tabs>
+      </w:pPr>
+      <w:bookmarkStart w:id="1" w:name="_GoBack"/>
+      <w:bookmarkEnd w:id="1"/>
     </w:p>
     <w:sectPr>
       <w:pgSz w:w="11900" w:h="16840"/>

</xml_diff>